<commit_message>
Update based on LS suggestion
</commit_message>
<xml_diff>
--- a/Lab_Sheets/Week_02.docx
+++ b/Lab_Sheets/Week_02.docx
@@ -705,46 +705,34 @@
     </w:p>
     <w:p>
       <w:pPr>
-        <w:numPr>
-          <w:numId w:val="8"/>
-          <w:ilvl w:val="0"/>
-        </w:numPr>
-      </w:pPr>
-      <w:r>
-        <w:t xml:space="preserve">subtraction;</w:t>
-      </w:r>
-    </w:p>
-    <w:p>
-      <w:pPr>
-        <w:numPr>
-          <w:numId w:val="8"/>
-          <w:ilvl w:val="0"/>
-        </w:numPr>
-      </w:pPr>
-      <w:r>
-        <w:t xml:space="preserve">multiplication;</w:t>
-      </w:r>
-    </w:p>
-    <w:p>
-      <w:pPr>
-        <w:numPr>
-          <w:numId w:val="8"/>
-          <w:ilvl w:val="0"/>
-        </w:numPr>
-      </w:pPr>
-      <w:r>
-        <w:t xml:space="preserve">division;</w:t>
-      </w:r>
-    </w:p>
-    <w:p>
-      <w:pPr>
-        <w:numPr>
-          <w:numId w:val="8"/>
-          <w:ilvl w:val="0"/>
-        </w:numPr>
-      </w:pPr>
-      <w:r>
-        <w:t xml:space="preserve">exponentiation.</w:t>
+        <w:pStyle w:val="SourceCode"/>
+      </w:pPr>
+      <w:r>
+        <w:rPr>
+          <w:rStyle w:val="VerbatimChar"/>
+        </w:rPr>
+        <w:t xml:space="preserve">- subtraction;</w:t>
+      </w:r>
+      <w:br/>
+      <w:r>
+        <w:rPr>
+          <w:rStyle w:val="VerbatimChar"/>
+        </w:rPr>
+        <w:t xml:space="preserve">- multiplication;</w:t>
+      </w:r>
+      <w:br/>
+      <w:r>
+        <w:rPr>
+          <w:rStyle w:val="VerbatimChar"/>
+        </w:rPr>
+        <w:t xml:space="preserve">- division;</w:t>
+      </w:r>
+      <w:br/>
+      <w:r>
+        <w:rPr>
+          <w:rStyle w:val="VerbatimChar"/>
+        </w:rPr>
+        <w:t xml:space="preserve">- exponentiation.</w:t>
       </w:r>
     </w:p>
     <w:p>
@@ -1886,6 +1874,43 @@
       </w:r>
     </w:p>
     <w:p>
+      <w:r>
+        <w:t xml:space="preserve">This allows us to do various interesting things. Try the following:</w:t>
+      </w:r>
+    </w:p>
+    <w:p>
+      <w:pPr>
+        <w:pStyle w:val="SourceCode"/>
+      </w:pPr>
+      <w:r>
+        <w:rPr>
+          <w:rStyle w:val="VerbatimChar"/>
+        </w:rPr>
+        <w:t xml:space="preserve">    s = 0</w:t>
+      </w:r>
+      <w:br/>
+      <w:r>
+        <w:rPr>
+          <w:rStyle w:val="VerbatimChar"/>
+        </w:rPr>
+        <w:t xml:space="preserve">    for i in range(1001):</w:t>
+      </w:r>
+      <w:br/>
+      <w:r>
+        <w:rPr>
+          <w:rStyle w:val="VerbatimChar"/>
+        </w:rPr>
+        <w:t xml:space="preserve">        s += i</w:t>
+      </w:r>
+      <w:br/>
+      <w:r>
+        <w:rPr>
+          <w:rStyle w:val="VerbatimChar"/>
+        </w:rPr>
+        <w:t xml:space="preserve">    print s</w:t>
+      </w:r>
+    </w:p>
+    <w:p>
       <w:pPr>
         <w:numPr>
           <w:numId w:val="15"/>
@@ -1899,7 +1924,7 @@
         <w:t xml:space="preserve">T11</w:t>
       </w:r>
       <w:r>
-        <w:t xml:space="preserve">: Write some code that calculates the total of the first 1000 integers. Modify the code so that it calculates the sum of the first integers lss than 1000 that are not divisable by 3.</w:t>
+        <w:t xml:space="preserve">: Modify the above code so that it calculates the sum of the first integers lss than 1000 that are not divisable by 3.</w:t>
       </w:r>
     </w:p>
     <w:p>

</xml_diff>

<commit_message>
starting to fix lab sheet
</commit_message>
<xml_diff>
--- a/Lab_Sheets/Week_02.docx
+++ b/Lab_Sheets/Week_02.docx
@@ -1805,7 +1805,7 @@
       <w:r>
         <w:drawing>
           <wp:inline>
-            <wp:extent cx="18669000" cy="9131300"/>
+            <wp:extent cx="7493000" cy="3378200"/>
             <wp:effectExtent b="0" l="0" r="0" t="0"/>
             <wp:docPr descr="" id="1" name="Picture"/>
             <a:graphic>
@@ -1826,7 +1826,7 @@
                   <pic:spPr bwMode="auto">
                     <a:xfrm>
                       <a:off x="0" y="0"/>
-                      <a:ext cx="18669000" cy="9131300"/>
+                      <a:ext cx="7493000" cy="3378200"/>
                     </a:xfrm>
                     <a:prstGeom prst="rect">
                       <a:avLst/>
@@ -2049,7 +2049,7 @@
       <w:r>
         <w:drawing>
           <wp:inline>
-            <wp:extent cx="18669000" cy="9131300"/>
+            <wp:extent cx="10185400" cy="9791700"/>
             <wp:effectExtent b="0" l="0" r="0" t="0"/>
             <wp:docPr descr="" id="1" name="Picture"/>
             <a:graphic>
@@ -2070,7 +2070,7 @@
                   <pic:spPr bwMode="auto">
                     <a:xfrm>
                       <a:off x="0" y="0"/>
-                      <a:ext cx="18669000" cy="9131300"/>
+                      <a:ext cx="10185400" cy="9791700"/>
                     </a:xfrm>
                     <a:prstGeom prst="rect">
                       <a:avLst/>
@@ -2434,7 +2434,7 @@
       <w:r>
         <w:drawing>
           <wp:inline>
-            <wp:extent cx="18669000" cy="9131300"/>
+            <wp:extent cx="12293600" cy="2692400"/>
             <wp:effectExtent b="0" l="0" r="0" t="0"/>
             <wp:docPr descr="" id="1" name="Picture"/>
             <a:graphic>
@@ -2455,7 +2455,7 @@
                   <pic:spPr bwMode="auto">
                     <a:xfrm>
                       <a:off x="0" y="0"/>
-                      <a:ext cx="18669000" cy="9131300"/>
+                      <a:ext cx="12293600" cy="2692400"/>
                     </a:xfrm>
                     <a:prstGeom prst="rect">
                       <a:avLst/>

</xml_diff>